<commit_message>
load data and create master dataframe
</commit_message>
<xml_diff>
--- a/Data/Dataset.docx
+++ b/Data/Dataset.docx
@@ -9,7 +9,6 @@
           <w:bCs/>
           <w:sz w:val="28"/>
           <w:szCs w:val="28"/>
-          <w:lang w:val="en-US"/>
         </w:rPr>
       </w:pPr>
       <w:r>
@@ -18,7 +17,6 @@
           <w:bCs/>
           <w:sz w:val="28"/>
           <w:szCs w:val="28"/>
-          <w:lang w:val="en-US"/>
         </w:rPr>
         <w:t xml:space="preserve">Raw open source data </w:t>
       </w:r>
@@ -55,7 +53,13 @@
     </w:p>
     <w:p>
       <w:r>
-        <w:t>Lcps.csv</w:t>
+        <w:t>Lcps</w:t>
+      </w:r>
+      <w:r>
+        <w:t>_admissions</w:t>
+      </w:r>
+      <w:r>
+        <w:t>.csv</w:t>
       </w:r>
     </w:p>
     <w:p>
@@ -70,32 +74,19 @@
         <w:t>D</w:t>
       </w:r>
       <w:r>
-        <w:t xml:space="preserve">ata IC </w:t>
-      </w:r>
-      <w:proofErr w:type="spellStart"/>
-      <w:r>
-        <w:t>inflow</w:t>
-      </w:r>
-      <w:proofErr w:type="spellEnd"/>
-      <w:r>
-        <w:t xml:space="preserve"> vanaf 17-10-2020 beschikbaar</w:t>
-      </w:r>
-    </w:p>
-    <w:p>
-      <w:pPr>
-        <w:pStyle w:val="Lijstalinea"/>
-        <w:numPr>
-          <w:ilvl w:val="0"/>
-          <w:numId w:val="1"/>
-        </w:numPr>
-      </w:pPr>
-      <w:proofErr w:type="spellStart"/>
-      <w:r>
-        <w:t>Raw</w:t>
-      </w:r>
-      <w:proofErr w:type="spellEnd"/>
-      <w:r>
-        <w:t xml:space="preserve"> variables</w:t>
+        <w:t>ata IC inflow vanaf 17-10-2020 beschikbaar</w:t>
+      </w:r>
+    </w:p>
+    <w:p>
+      <w:pPr>
+        <w:pStyle w:val="Lijstalinea"/>
+        <w:numPr>
+          <w:ilvl w:val="0"/>
+          <w:numId w:val="1"/>
+        </w:numPr>
+      </w:pPr>
+      <w:r>
+        <w:t>Raw variables</w:t>
       </w:r>
     </w:p>
     <w:p>
@@ -166,33 +157,20 @@
           <w:numId w:val="1"/>
         </w:numPr>
       </w:pPr>
-      <w:proofErr w:type="spellStart"/>
-      <w:r>
-        <w:t>Artificial</w:t>
-      </w:r>
-      <w:proofErr w:type="spellEnd"/>
-      <w:r>
-        <w:t xml:space="preserve"> variables</w:t>
-      </w:r>
-    </w:p>
-    <w:p>
-      <w:pPr>
-        <w:pStyle w:val="Lijstalinea"/>
-        <w:numPr>
-          <w:ilvl w:val="1"/>
-          <w:numId w:val="1"/>
-        </w:numPr>
-      </w:pPr>
-      <w:r>
-        <w:t xml:space="preserve">Totaal bezetting: Aantal kliniek en IC bedden bezet door </w:t>
-      </w:r>
-      <w:proofErr w:type="spellStart"/>
-      <w:r>
-        <w:t>patienten</w:t>
-      </w:r>
-      <w:proofErr w:type="spellEnd"/>
-      <w:r>
-        <w:t xml:space="preserve"> met COVID-19.</w:t>
+      <w:r>
+        <w:t>Artificial variables</w:t>
+      </w:r>
+    </w:p>
+    <w:p>
+      <w:pPr>
+        <w:pStyle w:val="Lijstalinea"/>
+        <w:numPr>
+          <w:ilvl w:val="1"/>
+          <w:numId w:val="1"/>
+        </w:numPr>
+      </w:pPr>
+      <w:r>
+        <w:t>Totaal bezetting: Aantal kliniek en IC bedden bezet door patienten met COVID-19.</w:t>
       </w:r>
     </w:p>
     <w:p>
@@ -261,15 +239,7 @@
         </w:numPr>
       </w:pPr>
       <w:r>
-        <w:t xml:space="preserve">Totaal IC: Totaal aantal </w:t>
-      </w:r>
-      <w:proofErr w:type="spellStart"/>
-      <w:r>
-        <w:t>patienten</w:t>
-      </w:r>
-      <w:proofErr w:type="spellEnd"/>
-      <w:r>
-        <w:t xml:space="preserve"> op de IC</w:t>
+        <w:t>Totaal IC: Totaal aantal patienten op de IC</w:t>
       </w:r>
     </w:p>
     <w:p>
@@ -360,140 +330,69 @@
           <w:numId w:val="1"/>
         </w:numPr>
       </w:pPr>
-      <w:proofErr w:type="spellStart"/>
-      <w:r>
-        <w:t>Tested</w:t>
-      </w:r>
-      <w:proofErr w:type="spellEnd"/>
-      <w:r>
-        <w:t xml:space="preserve"> </w:t>
-      </w:r>
-      <w:proofErr w:type="spellStart"/>
-      <w:r>
-        <w:t>total</w:t>
-      </w:r>
-      <w:proofErr w:type="spellEnd"/>
-    </w:p>
-    <w:p>
-      <w:pPr>
-        <w:pStyle w:val="Lijstalinea"/>
-        <w:numPr>
-          <w:ilvl w:val="1"/>
-          <w:numId w:val="1"/>
-        </w:numPr>
-      </w:pPr>
-      <w:proofErr w:type="spellStart"/>
+      <w:r>
+        <w:t>Tested total</w:t>
+      </w:r>
+    </w:p>
+    <w:p>
+      <w:pPr>
+        <w:pStyle w:val="Lijstalinea"/>
+        <w:numPr>
+          <w:ilvl w:val="1"/>
+          <w:numId w:val="1"/>
+        </w:numPr>
+      </w:pPr>
       <w:r>
         <w:t>Infected</w:t>
       </w:r>
-      <w:proofErr w:type="spellEnd"/>
-    </w:p>
-    <w:p>
-      <w:pPr>
-        <w:pStyle w:val="Lijstalinea"/>
-        <w:numPr>
-          <w:ilvl w:val="1"/>
-          <w:numId w:val="1"/>
-        </w:numPr>
-      </w:pPr>
-      <w:proofErr w:type="spellStart"/>
-      <w:r>
-        <w:t>Infected</w:t>
-      </w:r>
-      <w:proofErr w:type="spellEnd"/>
-      <w:r>
-        <w:t xml:space="preserve"> percentage</w:t>
-      </w:r>
-    </w:p>
-    <w:p>
-      <w:pPr>
-        <w:pStyle w:val="Lijstalinea"/>
-        <w:numPr>
-          <w:ilvl w:val="1"/>
-          <w:numId w:val="1"/>
-        </w:numPr>
-      </w:pPr>
-      <w:proofErr w:type="spellStart"/>
-      <w:r>
-        <w:t>Tested</w:t>
-      </w:r>
-      <w:proofErr w:type="spellEnd"/>
-      <w:r>
-        <w:t xml:space="preserve"> </w:t>
-      </w:r>
-      <w:proofErr w:type="spellStart"/>
-      <w:r>
-        <w:t>total</w:t>
-      </w:r>
-      <w:proofErr w:type="spellEnd"/>
-      <w:r>
-        <w:t xml:space="preserve"> 7d </w:t>
-      </w:r>
-      <w:proofErr w:type="spellStart"/>
-      <w:r>
-        <w:t>average</w:t>
-      </w:r>
-      <w:proofErr w:type="spellEnd"/>
-    </w:p>
-    <w:p>
-      <w:pPr>
-        <w:pStyle w:val="Lijstalinea"/>
-        <w:numPr>
-          <w:ilvl w:val="1"/>
-          <w:numId w:val="1"/>
-        </w:numPr>
-      </w:pPr>
-      <w:proofErr w:type="spellStart"/>
-      <w:r>
-        <w:t>Positive</w:t>
-      </w:r>
-      <w:proofErr w:type="spellEnd"/>
-      <w:r>
-        <w:t xml:space="preserve"> </w:t>
-      </w:r>
-      <w:proofErr w:type="spellStart"/>
-      <w:r>
-        <w:t>rate</w:t>
-      </w:r>
-      <w:proofErr w:type="spellEnd"/>
-      <w:r>
-        <w:t xml:space="preserve"> 3d </w:t>
-      </w:r>
-      <w:proofErr w:type="spellStart"/>
-      <w:r>
-        <w:t>average</w:t>
-      </w:r>
-      <w:proofErr w:type="spellEnd"/>
-    </w:p>
-    <w:p>
-      <w:pPr>
-        <w:pStyle w:val="Lijstalinea"/>
-        <w:numPr>
-          <w:ilvl w:val="1"/>
-          <w:numId w:val="1"/>
-        </w:numPr>
-      </w:pPr>
-      <w:proofErr w:type="spellStart"/>
-      <w:r>
-        <w:t>Positive</w:t>
-      </w:r>
-      <w:proofErr w:type="spellEnd"/>
-      <w:r>
-        <w:t xml:space="preserve"> </w:t>
-      </w:r>
-      <w:proofErr w:type="spellStart"/>
-      <w:r>
-        <w:t>rate</w:t>
-      </w:r>
-      <w:proofErr w:type="spellEnd"/>
-      <w:r>
-        <w:t xml:space="preserve"> 7d </w:t>
-      </w:r>
-      <w:proofErr w:type="spellStart"/>
-      <w:r>
-        <w:t>average</w:t>
-      </w:r>
-      <w:proofErr w:type="spellEnd"/>
+    </w:p>
+    <w:p>
+      <w:pPr>
+        <w:pStyle w:val="Lijstalinea"/>
+        <w:numPr>
+          <w:ilvl w:val="1"/>
+          <w:numId w:val="1"/>
+        </w:numPr>
+      </w:pPr>
+      <w:r>
+        <w:t>Infected percentage</w:t>
+      </w:r>
+    </w:p>
+    <w:p>
+      <w:pPr>
+        <w:pStyle w:val="Lijstalinea"/>
+        <w:numPr>
+          <w:ilvl w:val="1"/>
+          <w:numId w:val="1"/>
+        </w:numPr>
+      </w:pPr>
+      <w:r>
+        <w:t>Tested total 7d average</w:t>
+      </w:r>
+    </w:p>
+    <w:p>
+      <w:pPr>
+        <w:pStyle w:val="Lijstalinea"/>
+        <w:numPr>
+          <w:ilvl w:val="1"/>
+          <w:numId w:val="1"/>
+        </w:numPr>
+      </w:pPr>
+      <w:r>
+        <w:t>Positive rate 3d average</w:t>
+      </w:r>
+    </w:p>
+    <w:p>
+      <w:pPr>
+        <w:pStyle w:val="Lijstalinea"/>
+        <w:numPr>
+          <w:ilvl w:val="1"/>
+          <w:numId w:val="1"/>
+        </w:numPr>
+      </w:pPr>
+      <w:r>
+        <w:t>Positive rate 7d average</w:t>
+      </w:r>
     </w:p>
     <w:p>
       <w:pPr>
@@ -544,21 +443,8 @@
         <w:t xml:space="preserve"> deze data</w:t>
       </w:r>
       <w:r>
-        <w:t xml:space="preserve"> van </w:t>
-      </w:r>
-      <w:proofErr w:type="spellStart"/>
-      <w:r>
-        <w:t>mzelst</w:t>
-      </w:r>
-      <w:proofErr w:type="spellEnd"/>
-      <w:r>
-        <w:t xml:space="preserve"> </w:t>
-      </w:r>
-      <w:proofErr w:type="spellStart"/>
-      <w:r>
-        <w:t>github</w:t>
-      </w:r>
-      <w:proofErr w:type="spellEnd"/>
+        <w:t xml:space="preserve"> van mzelst github</w:t>
+      </w:r>
       <w:r>
         <w:t xml:space="preserve"> precies vandaan komt </w:t>
       </w:r>
@@ -652,67 +538,42 @@
         </w:numPr>
       </w:pPr>
       <w:r>
-        <w:t xml:space="preserve">R </w:t>
-      </w:r>
-      <w:proofErr w:type="spellStart"/>
-      <w:r>
-        <w:t>lower</w:t>
-      </w:r>
-      <w:proofErr w:type="spellEnd"/>
-      <w:r>
-        <w:t xml:space="preserve"> </w:t>
-      </w:r>
-      <w:proofErr w:type="spellStart"/>
-      <w:r>
-        <w:t>bound</w:t>
-      </w:r>
-      <w:proofErr w:type="spellEnd"/>
-    </w:p>
-    <w:p>
-      <w:pPr>
-        <w:pStyle w:val="Lijstalinea"/>
-        <w:numPr>
-          <w:ilvl w:val="1"/>
-          <w:numId w:val="1"/>
-        </w:numPr>
-      </w:pPr>
-      <w:r>
-        <w:t xml:space="preserve">R </w:t>
-      </w:r>
-      <w:proofErr w:type="spellStart"/>
-      <w:r>
-        <w:t>average</w:t>
-      </w:r>
-      <w:proofErr w:type="spellEnd"/>
-    </w:p>
-    <w:p>
-      <w:pPr>
-        <w:pStyle w:val="Lijstalinea"/>
-        <w:numPr>
-          <w:ilvl w:val="1"/>
-          <w:numId w:val="1"/>
-        </w:numPr>
-      </w:pPr>
-      <w:r>
-        <w:t xml:space="preserve">R </w:t>
-      </w:r>
-      <w:proofErr w:type="spellStart"/>
-      <w:r>
-        <w:t>upper</w:t>
-      </w:r>
-      <w:proofErr w:type="spellEnd"/>
-      <w:r>
-        <w:t xml:space="preserve"> </w:t>
-      </w:r>
-      <w:proofErr w:type="spellStart"/>
-      <w:r>
-        <w:t>bound</w:t>
-      </w:r>
-      <w:proofErr w:type="spellEnd"/>
-    </w:p>
-    <w:p>
-      <w:r>
-        <w:t>Rivm_infectious_people.csv</w:t>
+        <w:t>R lower bound</w:t>
+      </w:r>
+    </w:p>
+    <w:p>
+      <w:pPr>
+        <w:pStyle w:val="Lijstalinea"/>
+        <w:numPr>
+          <w:ilvl w:val="1"/>
+          <w:numId w:val="1"/>
+        </w:numPr>
+      </w:pPr>
+      <w:r>
+        <w:t>R average</w:t>
+      </w:r>
+    </w:p>
+    <w:p>
+      <w:pPr>
+        <w:pStyle w:val="Lijstalinea"/>
+        <w:numPr>
+          <w:ilvl w:val="1"/>
+          <w:numId w:val="1"/>
+        </w:numPr>
+      </w:pPr>
+      <w:r>
+        <w:t>R upper bound</w:t>
+      </w:r>
+    </w:p>
+    <w:p>
+      <w:r>
+        <w:t>Rivm_</w:t>
+      </w:r>
+      <w:r>
+        <w:t>prevalence</w:t>
+      </w:r>
+      <w:r>
+        <w:t>.csv</w:t>
       </w:r>
     </w:p>
     <w:p>
@@ -779,121 +640,57 @@
           <w:numId w:val="1"/>
         </w:numPr>
       </w:pPr>
-      <w:proofErr w:type="spellStart"/>
-      <w:r>
-        <w:t>Prevalence</w:t>
-      </w:r>
-      <w:proofErr w:type="spellEnd"/>
-      <w:r>
-        <w:t xml:space="preserve"> </w:t>
-      </w:r>
-      <w:proofErr w:type="spellStart"/>
-      <w:r>
-        <w:t>lower</w:t>
-      </w:r>
-      <w:proofErr w:type="spellEnd"/>
-      <w:r>
-        <w:t xml:space="preserve"> </w:t>
-      </w:r>
-      <w:proofErr w:type="spellStart"/>
-      <w:r>
-        <w:t>bound</w:t>
-      </w:r>
-      <w:proofErr w:type="spellEnd"/>
-    </w:p>
-    <w:p>
-      <w:pPr>
-        <w:pStyle w:val="Lijstalinea"/>
-        <w:numPr>
-          <w:ilvl w:val="1"/>
-          <w:numId w:val="1"/>
-        </w:numPr>
-      </w:pPr>
-      <w:proofErr w:type="spellStart"/>
-      <w:r>
-        <w:t>Prevalence</w:t>
-      </w:r>
-      <w:proofErr w:type="spellEnd"/>
-      <w:r>
-        <w:t xml:space="preserve"> </w:t>
-      </w:r>
-      <w:proofErr w:type="spellStart"/>
-      <w:r>
-        <w:t>average</w:t>
-      </w:r>
-      <w:proofErr w:type="spellEnd"/>
-    </w:p>
-    <w:p>
-      <w:pPr>
-        <w:pStyle w:val="Lijstalinea"/>
-        <w:numPr>
-          <w:ilvl w:val="1"/>
-          <w:numId w:val="1"/>
-        </w:numPr>
-      </w:pPr>
-      <w:proofErr w:type="spellStart"/>
-      <w:r>
-        <w:t>Prevalence</w:t>
-      </w:r>
-      <w:proofErr w:type="spellEnd"/>
-      <w:r>
-        <w:t xml:space="preserve"> </w:t>
-      </w:r>
-      <w:proofErr w:type="spellStart"/>
-      <w:r>
-        <w:t>upper</w:t>
-      </w:r>
-      <w:proofErr w:type="spellEnd"/>
-      <w:r>
-        <w:t xml:space="preserve"> </w:t>
-      </w:r>
-      <w:proofErr w:type="spellStart"/>
-      <w:r>
-        <w:t>bound</w:t>
-      </w:r>
-      <w:proofErr w:type="spellEnd"/>
-    </w:p>
-    <w:p>
-      <w:pPr>
-        <w:pStyle w:val="Lijstalinea"/>
-        <w:numPr>
-          <w:ilvl w:val="1"/>
-          <w:numId w:val="1"/>
-        </w:numPr>
-      </w:pPr>
-      <w:r>
-        <w:t xml:space="preserve">Groei </w:t>
-      </w:r>
-      <w:proofErr w:type="spellStart"/>
-      <w:r>
-        <w:t>besmettelijken</w:t>
-      </w:r>
-      <w:proofErr w:type="spellEnd"/>
-    </w:p>
-    <w:p>
-      <w:pPr>
-        <w:pStyle w:val="Lijstalinea"/>
-        <w:numPr>
-          <w:ilvl w:val="1"/>
-          <w:numId w:val="1"/>
-        </w:numPr>
-      </w:pPr>
-      <w:r>
-        <w:t xml:space="preserve">Groei </w:t>
-      </w:r>
-      <w:proofErr w:type="spellStart"/>
-      <w:r>
-        <w:t>besmettelijken</w:t>
-      </w:r>
-      <w:proofErr w:type="spellEnd"/>
-      <w:r>
-        <w:t xml:space="preserve"> 7d </w:t>
-      </w:r>
-      <w:proofErr w:type="spellStart"/>
-      <w:r>
-        <w:t>average</w:t>
-      </w:r>
-      <w:proofErr w:type="spellEnd"/>
+      <w:r>
+        <w:t>Prevalence lower bound</w:t>
+      </w:r>
+    </w:p>
+    <w:p>
+      <w:pPr>
+        <w:pStyle w:val="Lijstalinea"/>
+        <w:numPr>
+          <w:ilvl w:val="1"/>
+          <w:numId w:val="1"/>
+        </w:numPr>
+      </w:pPr>
+      <w:r>
+        <w:t>Prevalence average</w:t>
+      </w:r>
+    </w:p>
+    <w:p>
+      <w:pPr>
+        <w:pStyle w:val="Lijstalinea"/>
+        <w:numPr>
+          <w:ilvl w:val="1"/>
+          <w:numId w:val="1"/>
+        </w:numPr>
+      </w:pPr>
+      <w:r>
+        <w:t>Prevalence upper bound</w:t>
+      </w:r>
+    </w:p>
+    <w:p>
+      <w:pPr>
+        <w:pStyle w:val="Lijstalinea"/>
+        <w:numPr>
+          <w:ilvl w:val="1"/>
+          <w:numId w:val="1"/>
+        </w:numPr>
+      </w:pPr>
+      <w:r>
+        <w:t>Groei besmettelijken</w:t>
+      </w:r>
+    </w:p>
+    <w:p>
+      <w:pPr>
+        <w:pStyle w:val="Lijstalinea"/>
+        <w:numPr>
+          <w:ilvl w:val="1"/>
+          <w:numId w:val="1"/>
+        </w:numPr>
+      </w:pPr>
+      <w:r>
+        <w:t>Groei besmettelijken 7d average</w:t>
+      </w:r>
     </w:p>
     <w:p>
       <w:r>
@@ -973,15 +770,7 @@
         </w:numPr>
       </w:pPr>
       <w:r>
-        <w:t xml:space="preserve">Data moet van long naar </w:t>
-      </w:r>
-      <w:proofErr w:type="spellStart"/>
-      <w:r>
-        <w:t>wide</w:t>
-      </w:r>
-      <w:proofErr w:type="spellEnd"/>
-      <w:r>
-        <w:t xml:space="preserve"> format</w:t>
+        <w:t>Data moet van long naar wide format</w:t>
       </w:r>
     </w:p>
     <w:p>
@@ -1040,21 +829,8 @@
         <w:t xml:space="preserve">Welke open source deze </w:t>
       </w:r>
       <w:r>
-        <w:t xml:space="preserve">data van </w:t>
-      </w:r>
-      <w:proofErr w:type="spellStart"/>
-      <w:r>
-        <w:t>mzelst</w:t>
-      </w:r>
-      <w:proofErr w:type="spellEnd"/>
-      <w:r>
-        <w:t xml:space="preserve"> </w:t>
-      </w:r>
-      <w:proofErr w:type="spellStart"/>
-      <w:r>
-        <w:t>github</w:t>
-      </w:r>
-      <w:proofErr w:type="spellEnd"/>
+        <w:t>data van mzelst github</w:t>
+      </w:r>
       <w:r>
         <w:t xml:space="preserve"> precies</w:t>
       </w:r>
@@ -1071,23 +847,7 @@
         </w:numPr>
       </w:pPr>
       <w:r>
-        <w:t xml:space="preserve">In het originele databestand op </w:t>
-      </w:r>
-      <w:proofErr w:type="spellStart"/>
-      <w:r>
-        <w:t>mzelst</w:t>
-      </w:r>
-      <w:proofErr w:type="spellEnd"/>
-      <w:r>
-        <w:t xml:space="preserve"> </w:t>
-      </w:r>
-      <w:proofErr w:type="spellStart"/>
-      <w:r>
-        <w:t>github</w:t>
-      </w:r>
-      <w:proofErr w:type="spellEnd"/>
-      <w:r>
-        <w:t xml:space="preserve"> is</w:t>
+        <w:t>In het originele databestand op mzelst github is</w:t>
       </w:r>
       <w:r>
         <w:t xml:space="preserve"> elke publicatie van vaccinatiedata onder </w:t>
@@ -1096,15 +856,7 @@
         <w:t>elkaar</w:t>
       </w:r>
       <w:r>
-        <w:t xml:space="preserve"> geplakt in </w:t>
-      </w:r>
-      <w:proofErr w:type="spellStart"/>
-      <w:r>
-        <w:t>excel</w:t>
-      </w:r>
-      <w:proofErr w:type="spellEnd"/>
-      <w:r>
-        <w:t xml:space="preserve">. Ik heb alle niet relevante rijen verwijderd en alleen de meest recente info behouden </w:t>
+        <w:t xml:space="preserve"> geplakt in excel. Ik heb alle niet relevante rijen verwijderd en alleen de meest recente info behouden </w:t>
       </w:r>
     </w:p>
     <w:p>
@@ -1127,99 +879,48 @@
           <w:numId w:val="1"/>
         </w:numPr>
       </w:pPr>
-      <w:proofErr w:type="spellStart"/>
-      <w:r>
-        <w:t>Estimated</w:t>
-      </w:r>
-      <w:proofErr w:type="spellEnd"/>
-      <w:r>
-        <w:t xml:space="preserve"> vaccines </w:t>
-      </w:r>
-      <w:proofErr w:type="spellStart"/>
-      <w:r>
-        <w:t>carehomes</w:t>
-      </w:r>
-      <w:proofErr w:type="spellEnd"/>
-    </w:p>
-    <w:p>
-      <w:pPr>
-        <w:pStyle w:val="Lijstalinea"/>
-        <w:numPr>
-          <w:ilvl w:val="1"/>
-          <w:numId w:val="1"/>
-        </w:numPr>
-      </w:pPr>
-      <w:proofErr w:type="spellStart"/>
-      <w:r>
-        <w:t>Administered</w:t>
-      </w:r>
-      <w:proofErr w:type="spellEnd"/>
-      <w:r>
-        <w:t xml:space="preserve"> vaccines GGD</w:t>
-      </w:r>
-    </w:p>
-    <w:p>
-      <w:pPr>
-        <w:pStyle w:val="Lijstalinea"/>
-        <w:numPr>
-          <w:ilvl w:val="1"/>
-          <w:numId w:val="1"/>
-        </w:numPr>
-      </w:pPr>
-      <w:proofErr w:type="spellStart"/>
-      <w:r>
-        <w:t>Administered</w:t>
-      </w:r>
-      <w:proofErr w:type="spellEnd"/>
-      <w:r>
-        <w:t xml:space="preserve"> vaccines </w:t>
-      </w:r>
-      <w:proofErr w:type="spellStart"/>
-      <w:r>
-        <w:t>hospital</w:t>
-      </w:r>
-      <w:proofErr w:type="spellEnd"/>
-    </w:p>
-    <w:p>
-      <w:pPr>
-        <w:pStyle w:val="Lijstalinea"/>
-        <w:numPr>
-          <w:ilvl w:val="1"/>
-          <w:numId w:val="1"/>
-        </w:numPr>
-      </w:pPr>
-      <w:proofErr w:type="spellStart"/>
-      <w:r>
-        <w:t>Estimated</w:t>
-      </w:r>
-      <w:proofErr w:type="spellEnd"/>
-      <w:r>
-        <w:t xml:space="preserve"> </w:t>
-      </w:r>
-      <w:proofErr w:type="spellStart"/>
-      <w:r>
-        <w:t>administered</w:t>
-      </w:r>
-      <w:proofErr w:type="spellEnd"/>
-      <w:r>
-        <w:t xml:space="preserve"> vaccines </w:t>
-      </w:r>
-      <w:proofErr w:type="spellStart"/>
-      <w:r>
-        <w:t>total</w:t>
-      </w:r>
-      <w:proofErr w:type="spellEnd"/>
-      <w:r>
-        <w:t xml:space="preserve"> (vanaf 24 jan wijkt dit af </w:t>
-      </w:r>
-      <w:r>
-        <w:t xml:space="preserve">van </w:t>
-      </w:r>
-      <w:proofErr w:type="spellStart"/>
-      <w:r>
-        <w:t>administered</w:t>
-      </w:r>
-      <w:proofErr w:type="spellEnd"/>
+      <w:r>
+        <w:t>Estimated vaccines carehomes</w:t>
+      </w:r>
+    </w:p>
+    <w:p>
+      <w:pPr>
+        <w:pStyle w:val="Lijstalinea"/>
+        <w:numPr>
+          <w:ilvl w:val="1"/>
+          <w:numId w:val="1"/>
+        </w:numPr>
+      </w:pPr>
+      <w:r>
+        <w:t>Administered vaccines GGD</w:t>
+      </w:r>
+    </w:p>
+    <w:p>
+      <w:pPr>
+        <w:pStyle w:val="Lijstalinea"/>
+        <w:numPr>
+          <w:ilvl w:val="1"/>
+          <w:numId w:val="1"/>
+        </w:numPr>
+      </w:pPr>
+      <w:r>
+        <w:t>Administered vaccines hospital</w:t>
+      </w:r>
+    </w:p>
+    <w:p>
+      <w:pPr>
+        <w:pStyle w:val="Lijstalinea"/>
+        <w:numPr>
+          <w:ilvl w:val="1"/>
+          <w:numId w:val="1"/>
+        </w:numPr>
+      </w:pPr>
+      <w:r>
+        <w:t xml:space="preserve">Estimated administered vaccines total (vanaf 24 jan wijkt dit af </w:t>
+      </w:r>
+      <w:r>
+        <w:t>van administered</w:t>
+      </w:r>
       <w:r>
         <w:t>)</w:t>
       </w:r>
@@ -1232,35 +933,20 @@
           <w:numId w:val="1"/>
         </w:numPr>
       </w:pPr>
-      <w:proofErr w:type="spellStart"/>
-      <w:r>
-        <w:t>Administered</w:t>
-      </w:r>
-      <w:proofErr w:type="spellEnd"/>
-      <w:r>
-        <w:t xml:space="preserve"> vaccines </w:t>
-      </w:r>
-      <w:proofErr w:type="spellStart"/>
-      <w:r>
-        <w:t>total</w:t>
-      </w:r>
-      <w:proofErr w:type="spellEnd"/>
-    </w:p>
-    <w:p>
-      <w:pPr>
-        <w:pStyle w:val="Lijstalinea"/>
-        <w:numPr>
-          <w:ilvl w:val="1"/>
-          <w:numId w:val="1"/>
-        </w:numPr>
-      </w:pPr>
-      <w:proofErr w:type="spellStart"/>
-      <w:r>
-        <w:t>Administered</w:t>
-      </w:r>
-      <w:proofErr w:type="spellEnd"/>
-      <w:r>
-        <w:t xml:space="preserve"> vaccines doctors</w:t>
+      <w:r>
+        <w:t>Administered vaccines total</w:t>
+      </w:r>
+    </w:p>
+    <w:p>
+      <w:pPr>
+        <w:pStyle w:val="Lijstalinea"/>
+        <w:numPr>
+          <w:ilvl w:val="1"/>
+          <w:numId w:val="1"/>
+        </w:numPr>
+      </w:pPr>
+      <w:r>
+        <w:t>Administered vaccines doctors</w:t>
       </w:r>
     </w:p>
     <w:p>
@@ -1323,15 +1009,7 @@
         </w:numPr>
       </w:pPr>
       <w:r>
-        <w:t xml:space="preserve">Mogelijk is misschien om de data per ROAZ regio in te delen.  Dan heb je </w:t>
-      </w:r>
-      <w:proofErr w:type="spellStart"/>
-      <w:r>
-        <w:t>meermetingen</w:t>
-      </w:r>
-      <w:proofErr w:type="spellEnd"/>
-      <w:r>
-        <w:t xml:space="preserve"> per gebied. Ook een zevendaags gemiddelde per ROAZ-regio is een optie</w:t>
+        <w:t>Mogelijk is misschien om de data per ROAZ regio in te delen.  Dan heb je meermetingen per gebied. Ook een zevendaags gemiddelde per ROAZ-regio is een optie</w:t>
       </w:r>
     </w:p>
     <w:p>
@@ -1358,30 +1036,45 @@
         <w:t>I</w:t>
       </w:r>
       <w:r>
-        <w:t>n deze link zijn het aantal inwoners per zuiveringsinstallatie te zien:https://www.cbs.nl/nl-nl/maatwerk/2021/06/inwoners-per-rioolwaterzuiveringsinstallatie-1-1-2021</w:t>
-      </w:r>
-    </w:p>
-    <w:p>
-      <w:r>
-        <w:t>Onbruikbare data:</w:t>
-      </w:r>
-    </w:p>
-    <w:p>
-      <w:pPr>
-        <w:pStyle w:val="Lijstalinea"/>
-        <w:numPr>
-          <w:ilvl w:val="0"/>
-          <w:numId w:val="1"/>
-        </w:numPr>
-      </w:pPr>
-      <w:r>
-        <w:t>Data-</w:t>
-      </w:r>
-      <w:proofErr w:type="spellStart"/>
-      <w:r>
-        <w:t>dashboairds</w:t>
-      </w:r>
-      <w:proofErr w:type="spellEnd"/>
+        <w:t>n deze link zijn het aantal inwoners per zuiveringsinstallatie te zien:</w:t>
+      </w:r>
+      <w:r>
+        <w:t xml:space="preserve"> </w:t>
+      </w:r>
+      <w:hyperlink r:id="rId11" w:history="1">
+        <w:r>
+          <w:rPr>
+            <w:rStyle w:val="Hyperlink"/>
+          </w:rPr>
+          <w:t>https://www.cbs.nl/nl-nl/maatwerk/2021/06/inwoners-per-rioolwaterzuiveringsinstallatie-1-1-2021</w:t>
+        </w:r>
+      </w:hyperlink>
+      <w:r>
+        <w:t xml:space="preserve"> </w:t>
+      </w:r>
+    </w:p>
+    <w:p>
+      <w:r>
+        <w:t>Onbruikbare data</w:t>
+      </w:r>
+      <w:r>
+        <w:t xml:space="preserve"> van mzelst github en public sources</w:t>
+      </w:r>
+      <w:r>
+        <w:t>:</w:t>
+      </w:r>
+    </w:p>
+    <w:p>
+      <w:pPr>
+        <w:pStyle w:val="Lijstalinea"/>
+        <w:numPr>
+          <w:ilvl w:val="0"/>
+          <w:numId w:val="1"/>
+        </w:numPr>
+      </w:pPr>
+      <w:r>
+        <w:t>Data-dashboairds</w:t>
+      </w:r>
       <w:r>
         <w:t>/positieve-testen-per-week-per-leeftijdsgroep</w:t>
       </w:r>
@@ -1410,32 +1103,11 @@
         </w:numPr>
       </w:pPr>
       <w:r>
-        <w:t xml:space="preserve">Data is niet </w:t>
-      </w:r>
-      <w:proofErr w:type="spellStart"/>
-      <w:r>
-        <w:t>geupdate</w:t>
-      </w:r>
-      <w:proofErr w:type="spellEnd"/>
-      <w:r>
-        <w:t xml:space="preserve"> na week 11 2021</w:t>
-      </w:r>
-      <w:r>
-        <w:t xml:space="preserve"> in </w:t>
-      </w:r>
-      <w:proofErr w:type="spellStart"/>
-      <w:r>
-        <w:t>mzelst</w:t>
-      </w:r>
-      <w:proofErr w:type="spellEnd"/>
-      <w:r>
-        <w:t xml:space="preserve"> </w:t>
-      </w:r>
-      <w:proofErr w:type="spellStart"/>
-      <w:r>
-        <w:t>github</w:t>
-      </w:r>
-      <w:proofErr w:type="spellEnd"/>
+        <w:t>Data is niet geupdate na week 11 2021</w:t>
+      </w:r>
+      <w:r>
+        <w:t xml:space="preserve"> in mzelst github</w:t>
+      </w:r>
       <w:r>
         <w:t>, dus ONBRUIKBAAR</w:t>
       </w:r>
@@ -1452,36 +1124,15 @@
         <w:t>NICE data over ziekenhuis e</w:t>
       </w:r>
       <w:r>
-        <w:t xml:space="preserve">n IC </w:t>
-      </w:r>
-      <w:proofErr w:type="spellStart"/>
-      <w:r>
-        <w:t>inflow</w:t>
-      </w:r>
-      <w:proofErr w:type="spellEnd"/>
+        <w:t>n IC inflow</w:t>
+      </w:r>
       <w:r>
         <w:t>: verschilt significant van LCPS data. Verschil zit in data o</w:t>
       </w:r>
       <w:r>
-        <w:t xml:space="preserve">p </w:t>
-      </w:r>
-      <w:proofErr w:type="spellStart"/>
-      <w:r>
-        <w:t>patientniveau</w:t>
-      </w:r>
-      <w:proofErr w:type="spellEnd"/>
-      <w:r>
-        <w:t xml:space="preserve"> (NICE) </w:t>
-      </w:r>
-      <w:proofErr w:type="spellStart"/>
-      <w:r>
-        <w:t>vs</w:t>
-      </w:r>
-      <w:proofErr w:type="spellEnd"/>
-      <w:r>
-        <w:t xml:space="preserve"> data op geaggregeerd bezettingsniveau (LCPS). Zie </w:t>
-      </w:r>
-      <w:hyperlink r:id="rId11" w:history="1">
+        <w:t xml:space="preserve">p patientniveau (NICE) vs data op geaggregeerd bezettingsniveau (LCPS). Zie </w:t>
+      </w:r>
+      <w:hyperlink r:id="rId12" w:history="1">
         <w:r>
           <w:rPr>
             <w:rStyle w:val="Hyperlink"/>

</xml_diff>